<commit_message>
modified documentation and report
</commit_message>
<xml_diff>
--- a/docs/report.docx
+++ b/docs/report.docx
@@ -171,7 +171,29 @@
           <w:u w:val="single"/>
           <w:rtl/>
         </w:rPr>
-        <w:t>קישור לגיט-האב:</w:t>
+        <w:t xml:space="preserve">קישור </w:t>
+      </w:r>
+      <w:proofErr w:type="spellStart"/>
+      <w:r>
+        <w:rPr>
+          <w:rFonts w:hint="cs"/>
+          <w:sz w:val="24"/>
+          <w:szCs w:val="24"/>
+          <w:u w:val="single"/>
+          <w:rtl/>
+        </w:rPr>
+        <w:t>לגיט</w:t>
+      </w:r>
+      <w:proofErr w:type="spellEnd"/>
+      <w:r>
+        <w:rPr>
+          <w:rFonts w:hint="cs"/>
+          <w:sz w:val="24"/>
+          <w:szCs w:val="24"/>
+          <w:u w:val="single"/>
+          <w:rtl/>
+        </w:rPr>
+        <w:t>-האב:</w:t>
       </w:r>
       <w:r>
         <w:rPr>
@@ -465,6 +487,7 @@
                 <w:rtl/>
               </w:rPr>
             </w:pPr>
+            <w:proofErr w:type="spellStart"/>
             <w:r>
               <w:rPr>
                 <w:rFonts w:ascii="Aptos Narrow" w:eastAsia="Times New Roman" w:hAnsi="Aptos Narrow" w:cs="Times New Roman"/>
@@ -474,6 +497,7 @@
               </w:rPr>
               <w:t>rq</w:t>
             </w:r>
+            <w:proofErr w:type="spellEnd"/>
           </w:p>
         </w:tc>
         <w:tc>
@@ -1092,6 +1116,7 @@
         </w:rPr>
         <w:t xml:space="preserve"> הרצת </w:t>
       </w:r>
+      <w:proofErr w:type="spellStart"/>
       <w:r>
         <w:rPr>
           <w:sz w:val="24"/>
@@ -1099,6 +1124,7 @@
         </w:rPr>
         <w:t>tf-idf</w:t>
       </w:r>
+      <w:proofErr w:type="spellEnd"/>
       <w:r>
         <w:rPr>
           <w:rFonts w:hint="cs"/>
@@ -1140,6 +1166,7 @@
         </w:rPr>
         <w:t xml:space="preserve"> לכותרות על ידי סינון </w:t>
       </w:r>
+      <w:proofErr w:type="spellStart"/>
       <w:r>
         <w:rPr>
           <w:sz w:val="24"/>
@@ -1147,6 +1174,7 @@
         </w:rPr>
         <w:t>stopwords</w:t>
       </w:r>
+      <w:proofErr w:type="spellEnd"/>
       <w:r>
         <w:rPr>
           <w:rFonts w:hint="cs"/>
@@ -1213,16 +1241,7 @@
           <w:szCs w:val="24"/>
           <w:rtl/>
         </w:rPr>
-        <w:t xml:space="preserve"> </w:t>
-      </w:r>
-      <w:r>
-        <w:rPr>
-          <w:rFonts w:hint="cs"/>
-          <w:sz w:val="24"/>
-          <w:szCs w:val="24"/>
-          <w:rtl/>
-        </w:rPr>
-        <w:t xml:space="preserve">בשלב זה לא המרנו את כל הקבצים למילונים עדיין, ולכן זה השפיע על זמן הריצה. </w:t>
+        <w:t xml:space="preserve"> בשלב זה לא המרנו את כל הקבצים למילונים עדיין, ולכן זה השפיע על זמן הריצה. </w:t>
       </w:r>
       <w:r>
         <w:rPr>
@@ -1242,6 +1261,7 @@
         </w:rPr>
         <w:t>ה-</w:t>
       </w:r>
+      <w:proofErr w:type="spellStart"/>
       <w:r>
         <w:rPr>
           <w:sz w:val="24"/>
@@ -1249,6 +1269,7 @@
         </w:rPr>
         <w:t>tf</w:t>
       </w:r>
+      <w:proofErr w:type="spellEnd"/>
       <w:r>
         <w:rPr>
           <w:rFonts w:hint="cs"/>
@@ -1274,6 +1295,7 @@
         </w:rPr>
         <w:t xml:space="preserve"> בציון </w:t>
       </w:r>
+      <w:proofErr w:type="spellStart"/>
       <w:r>
         <w:rPr>
           <w:sz w:val="24"/>
@@ -1281,6 +1303,7 @@
         </w:rPr>
         <w:t>tf-idf</w:t>
       </w:r>
+      <w:proofErr w:type="spellEnd"/>
       <w:r>
         <w:rPr>
           <w:rFonts w:hint="cs"/>
@@ -1420,8 +1443,27 @@
           <w:szCs w:val="24"/>
           <w:rtl/>
         </w:rPr>
-        <w:t xml:space="preserve"> הוחזרו תוצאות יותר טובות, והפרש הזמנים הינו מינימלי. עם זאת, </w:t>
-      </w:r>
+        <w:t xml:space="preserve"> הוחזרו תוצאות יותר טובות</w:t>
+      </w:r>
+      <w:r>
+        <w:rPr>
+          <w:rFonts w:hint="cs"/>
+          <w:sz w:val="24"/>
+          <w:szCs w:val="24"/>
+          <w:rtl/>
+        </w:rPr>
+        <w:t xml:space="preserve"> בכל המדדים</w:t>
+      </w:r>
+      <w:r>
+        <w:rPr>
+          <w:rFonts w:hint="cs"/>
+          <w:sz w:val="24"/>
+          <w:szCs w:val="24"/>
+          <w:rtl/>
+        </w:rPr>
+        <w:t xml:space="preserve">, והפרש הזמנים הינו מינימלי. עם זאת, </w:t>
+      </w:r>
+      <w:proofErr w:type="spellStart"/>
       <w:r>
         <w:rPr>
           <w:rFonts w:hint="cs"/>
@@ -1438,7 +1480,17 @@
           <w:szCs w:val="24"/>
           <w:rtl/>
         </w:rPr>
-        <w:t xml:space="preserve">כשליש מן השאילתות המנוע לא החזיר מסמכים כלל. הבנו שיש צרוך בשיפור המנוע שיצליח להחזיר </w:t>
+        <w:t>כשליש</w:t>
+      </w:r>
+      <w:proofErr w:type="spellEnd"/>
+      <w:r>
+        <w:rPr>
+          <w:rFonts w:hint="cs"/>
+          <w:sz w:val="24"/>
+          <w:szCs w:val="24"/>
+          <w:rtl/>
+        </w:rPr>
+        <w:t xml:space="preserve"> מן השאילתות המנוע לא החזיר מסמכים כלל. הבנו שיש צרוך בשיפור המנוע שיצליח להחזיר </w:t>
       </w:r>
       <w:r>
         <w:rPr>
@@ -1548,7 +1600,25 @@
           <w:szCs w:val="24"/>
           <w:rtl/>
         </w:rPr>
-        <w:t xml:space="preserve"> על הכותרות בלבד.</w:t>
+        <w:t xml:space="preserve"> על הכותרות בלבד</w:t>
+      </w:r>
+      <w:r>
+        <w:rPr>
+          <w:rFonts w:hint="cs"/>
+          <w:sz w:val="24"/>
+          <w:szCs w:val="24"/>
+          <w:rtl/>
+        </w:rPr>
+        <w:t xml:space="preserve"> לאור תוצאות הניסוי הקודם</w:t>
+      </w:r>
+      <w:r>
+        <w:rPr>
+          <w:rFonts w:hint="cs"/>
+          <w:sz w:val="24"/>
+          <w:szCs w:val="24"/>
+          <w:rtl/>
+        </w:rPr>
+        <w:t>.</w:t>
       </w:r>
       <w:r>
         <w:rPr>
@@ -1593,6 +1663,7 @@
         </w:rPr>
         <w:t xml:space="preserve">, </w:t>
       </w:r>
+      <w:proofErr w:type="spellStart"/>
       <w:r>
         <w:rPr>
           <w:sz w:val="24"/>
@@ -1600,6 +1671,7 @@
         </w:rPr>
         <w:t>tf-idf</w:t>
       </w:r>
+      <w:proofErr w:type="spellEnd"/>
       <w:r>
         <w:rPr>
           <w:rFonts w:hint="cs"/>
@@ -1623,7 +1695,25 @@
           <w:szCs w:val="24"/>
           <w:rtl/>
         </w:rPr>
-        <w:t>. נתנו משקלים שונים לכותרת ולגוף, והמשקלים שיצאו הכי טובים היו כך שחישוב הכותרת היווה 30% מהציון וחישוב הגוף היווה 70% מהציון.</w:t>
+        <w:t xml:space="preserve">. </w:t>
+      </w:r>
+      <w:r>
+        <w:rPr>
+          <w:rFonts w:hint="cs"/>
+          <w:sz w:val="24"/>
+          <w:szCs w:val="24"/>
+          <w:rtl/>
+        </w:rPr>
+        <w:t>בדקנו שילובי</w:t>
+      </w:r>
+      <w:r>
+        <w:rPr>
+          <w:rFonts w:hint="cs"/>
+          <w:sz w:val="24"/>
+          <w:szCs w:val="24"/>
+          <w:rtl/>
+        </w:rPr>
+        <w:t xml:space="preserve"> משקלים שונים לכותרת ולגוף, והמשקלים שיצאו הכי טובים היו כך שחישוב הכותרת היווה 30% מהציון וחישוב הגוף היווה 70% מהציון.</w:t>
       </w:r>
     </w:p>
     <w:tbl>
@@ -1719,6 +1809,7 @@
                 <w:rtl/>
               </w:rPr>
             </w:pPr>
+            <w:proofErr w:type="spellStart"/>
             <w:r>
               <w:rPr>
                 <w:rFonts w:ascii="Aptos Narrow" w:eastAsia="Times New Roman" w:hAnsi="Aptos Narrow" w:cs="Times New Roman"/>
@@ -1728,6 +1819,7 @@
               </w:rPr>
               <w:t>rq</w:t>
             </w:r>
+            <w:proofErr w:type="spellEnd"/>
           </w:p>
         </w:tc>
         <w:tc>
@@ -2102,6 +2194,7 @@
                 <w:szCs w:val="24"/>
               </w:rPr>
             </w:pPr>
+            <w:proofErr w:type="spellStart"/>
             <w:r>
               <w:rPr>
                 <w:rFonts w:ascii="Aptos Narrow" w:eastAsia="Times New Roman" w:hAnsi="Aptos Narrow" w:cs="Times New Roman"/>
@@ -2111,6 +2204,7 @@
               </w:rPr>
               <w:t>Tf-idf</w:t>
             </w:r>
+            <w:proofErr w:type="spellEnd"/>
           </w:p>
         </w:tc>
         <w:tc>
@@ -2633,7 +2727,43 @@
           <w:szCs w:val="24"/>
           <w:rtl/>
         </w:rPr>
-        <w:t xml:space="preserve"> השיטה הכי טובה הינה </w:t>
+        <w:t xml:space="preserve"> </w:t>
+      </w:r>
+      <w:r>
+        <w:rPr>
+          <w:rFonts w:hint="cs"/>
+          <w:sz w:val="24"/>
+          <w:szCs w:val="24"/>
+          <w:rtl/>
+        </w:rPr>
+        <w:t xml:space="preserve">בשלב זה, </w:t>
+      </w:r>
+      <w:r>
+        <w:rPr>
+          <w:rFonts w:hint="cs"/>
+          <w:sz w:val="24"/>
+          <w:szCs w:val="24"/>
+          <w:rtl/>
+        </w:rPr>
+        <w:t xml:space="preserve">השיטה הכי טובה </w:t>
+      </w:r>
+      <w:r>
+        <w:rPr>
+          <w:rFonts w:hint="cs"/>
+          <w:sz w:val="24"/>
+          <w:szCs w:val="24"/>
+          <w:rtl/>
+        </w:rPr>
+        <w:t xml:space="preserve">בכל המדדים </w:t>
+      </w:r>
+      <w:r>
+        <w:rPr>
+          <w:rFonts w:hint="cs"/>
+          <w:sz w:val="24"/>
+          <w:szCs w:val="24"/>
+          <w:rtl/>
+        </w:rPr>
+        <w:t xml:space="preserve">הינה </w:t>
       </w:r>
       <w:r>
         <w:rPr>
@@ -2728,59 +2858,16 @@
           <w:szCs w:val="24"/>
           <w:rtl/>
         </w:rPr>
-        <w:t>את הניסוי הבא ערכנו באמצעות שיט</w:t>
-      </w:r>
-      <w:r>
-        <w:rPr>
-          <w:rFonts w:hint="cs"/>
-          <w:sz w:val="24"/>
-          <w:szCs w:val="24"/>
-          <w:rtl/>
-        </w:rPr>
-        <w:t xml:space="preserve">ות שונות </w:t>
-      </w:r>
-      <w:r>
-        <w:rPr>
-          <w:rFonts w:hint="cs"/>
-          <w:sz w:val="24"/>
-          <w:szCs w:val="24"/>
-          <w:rtl/>
-        </w:rPr>
-        <w:t>על הטקסט ו</w:t>
-      </w:r>
-      <w:r>
-        <w:rPr>
-          <w:sz w:val="24"/>
-          <w:szCs w:val="24"/>
-        </w:rPr>
-        <w:t>cos sim-</w:t>
-      </w:r>
-      <w:r>
-        <w:rPr>
-          <w:rFonts w:hint="cs"/>
-          <w:sz w:val="24"/>
-          <w:szCs w:val="24"/>
-          <w:rtl/>
-        </w:rPr>
-        <w:t xml:space="preserve"> על </w:t>
-      </w:r>
-      <w:r>
-        <w:rPr>
-          <w:rFonts w:hint="cs"/>
-          <w:sz w:val="24"/>
-          <w:szCs w:val="24"/>
-          <w:rtl/>
-        </w:rPr>
-        <w:t>הכותרות</w:t>
-      </w:r>
-      <w:r>
-        <w:rPr>
-          <w:rFonts w:hint="cs"/>
-          <w:sz w:val="24"/>
-          <w:szCs w:val="24"/>
-          <w:rtl/>
-        </w:rPr>
-        <w:t xml:space="preserve">. </w:t>
+        <w:t>בניסוי זה</w:t>
+      </w:r>
+      <w:r>
+        <w:rPr>
+          <w:rFonts w:hint="cs"/>
+          <w:sz w:val="24"/>
+          <w:szCs w:val="24"/>
+          <w:rtl/>
+        </w:rPr>
+        <w:t xml:space="preserve"> </w:t>
       </w:r>
       <w:r>
         <w:rPr>
@@ -2839,6 +2926,7 @@
         </w:rPr>
         <w:t xml:space="preserve"> ו-</w:t>
       </w:r>
+      <w:proofErr w:type="spellStart"/>
       <w:r>
         <w:rPr>
           <w:sz w:val="24"/>
@@ -2846,6 +2934,7 @@
         </w:rPr>
         <w:t>tfidf</w:t>
       </w:r>
+      <w:proofErr w:type="spellEnd"/>
       <w:r>
         <w:rPr>
           <w:rFonts w:hint="cs"/>
@@ -3033,6 +3122,15 @@
           <w:szCs w:val="24"/>
           <w:rtl/>
         </w:rPr>
+        <w:t xml:space="preserve"> רלוונטיים</w:t>
+      </w:r>
+      <w:r>
+        <w:rPr>
+          <w:rFonts w:hint="cs"/>
+          <w:sz w:val="24"/>
+          <w:szCs w:val="24"/>
+          <w:rtl/>
+        </w:rPr>
         <w:t xml:space="preserve">. לכן </w:t>
       </w:r>
       <w:r>
@@ -3092,7 +3190,16 @@
           <w:szCs w:val="24"/>
           <w:rtl/>
         </w:rPr>
-        <w:t xml:space="preserve"> יותר מ-2 מילים</w:t>
+        <w:t xml:space="preserve"> </w:t>
+      </w:r>
+      <w:r>
+        <w:rPr>
+          <w:rFonts w:hint="cs"/>
+          <w:sz w:val="24"/>
+          <w:szCs w:val="24"/>
+          <w:rtl/>
+        </w:rPr>
+        <w:t>באורך מילה</w:t>
       </w:r>
       <w:r>
         <w:rPr>
@@ -3110,6 +3217,15 @@
           <w:szCs w:val="24"/>
           <w:rtl/>
         </w:rPr>
+        <w:t xml:space="preserve">בדקנו גם </w:t>
+      </w:r>
+      <w:r>
+        <w:rPr>
+          <w:rFonts w:hint="cs"/>
+          <w:sz w:val="24"/>
+          <w:szCs w:val="24"/>
+          <w:rtl/>
+        </w:rPr>
         <w:t>עבור</w:t>
       </w:r>
       <w:r>
@@ -3119,7 +3235,43 @@
           <w:szCs w:val="24"/>
           <w:rtl/>
         </w:rPr>
-        <w:t xml:space="preserve"> שאילתות ארוכות, זה הגיע ל-</w:t>
+        <w:t xml:space="preserve"> שאילתות ארוכות, </w:t>
+      </w:r>
+      <w:r>
+        <w:rPr>
+          <w:rFonts w:hint="cs"/>
+          <w:sz w:val="24"/>
+          <w:szCs w:val="24"/>
+          <w:rtl/>
+        </w:rPr>
+        <w:t xml:space="preserve">אך </w:t>
+      </w:r>
+      <w:r>
+        <w:rPr>
+          <w:rFonts w:hint="cs"/>
+          <w:sz w:val="24"/>
+          <w:szCs w:val="24"/>
+          <w:rtl/>
+        </w:rPr>
+        <w:t xml:space="preserve">זה </w:t>
+      </w:r>
+      <w:r>
+        <w:rPr>
+          <w:rFonts w:hint="cs"/>
+          <w:sz w:val="24"/>
+          <w:szCs w:val="24"/>
+          <w:rtl/>
+        </w:rPr>
+        <w:t xml:space="preserve">לפעמים </w:t>
+      </w:r>
+      <w:r>
+        <w:rPr>
+          <w:rFonts w:hint="cs"/>
+          <w:sz w:val="24"/>
+          <w:szCs w:val="24"/>
+          <w:rtl/>
+        </w:rPr>
+        <w:t>הגיע ל-</w:t>
       </w:r>
       <w:r>
         <w:rPr>
@@ -3144,7 +3296,25 @@
           <w:szCs w:val="24"/>
           <w:rtl/>
         </w:rPr>
-        <w:t xml:space="preserve"> את המדדים ולכן השארנו את אורך השאילות</w:t>
+        <w:t xml:space="preserve"> </w:t>
+      </w:r>
+      <w:r>
+        <w:rPr>
+          <w:rFonts w:hint="cs"/>
+          <w:sz w:val="24"/>
+          <w:szCs w:val="24"/>
+          <w:rtl/>
+        </w:rPr>
+        <w:t>ב</w:t>
+      </w:r>
+      <w:r>
+        <w:rPr>
+          <w:rFonts w:hint="cs"/>
+          <w:sz w:val="24"/>
+          <w:szCs w:val="24"/>
+          <w:rtl/>
+        </w:rPr>
+        <w:t>מדדים</w:t>
       </w:r>
       <w:r>
         <w:rPr>
@@ -3232,6 +3402,7 @@
         </w:rPr>
         <w:t xml:space="preserve"> לגוף המסמך תרם לשיפור המדדים. לשם כך יצרנו </w:t>
       </w:r>
+      <w:proofErr w:type="spellStart"/>
       <w:r>
         <w:rPr>
           <w:sz w:val="24"/>
@@ -3239,6 +3410,7 @@
         </w:rPr>
         <w:t>df</w:t>
       </w:r>
+      <w:proofErr w:type="spellEnd"/>
       <w:r>
         <w:rPr>
           <w:rFonts w:hint="cs"/>
@@ -3402,6 +3574,7 @@
                 <w:rtl/>
               </w:rPr>
             </w:pPr>
+            <w:proofErr w:type="spellStart"/>
             <w:r>
               <w:rPr>
                 <w:rFonts w:ascii="Aptos Narrow" w:eastAsia="Times New Roman" w:hAnsi="Aptos Narrow" w:cs="Times New Roman"/>
@@ -3411,6 +3584,7 @@
               </w:rPr>
               <w:t>rq</w:t>
             </w:r>
+            <w:proofErr w:type="spellEnd"/>
           </w:p>
         </w:tc>
         <w:tc>
@@ -4532,7 +4706,7 @@
               <w:bidi/>
               <w:jc w:val="center"/>
               <w:rPr>
-                <w:rFonts w:ascii="Aptos Narrow" w:eastAsia="Times New Roman" w:hAnsi="Aptos Narrow" w:cs="Times New Roman" w:hint="cs"/>
+                <w:rFonts w:ascii="Aptos Narrow" w:eastAsia="Times New Roman" w:hAnsi="Aptos Narrow" w:cs="Times New Roman"/>
                 <w:color w:val="000000"/>
                 <w:sz w:val="24"/>
                 <w:szCs w:val="24"/>
@@ -4853,7 +5027,6 @@
         <w:spacing w:line="360" w:lineRule="auto"/>
         <w:ind w:left="360"/>
         <w:rPr>
-          <w:rFonts w:hint="cs"/>
           <w:sz w:val="24"/>
           <w:szCs w:val="24"/>
           <w:u w:val="single"/>
@@ -4891,8 +5064,10 @@
         <w:spacing w:line="360" w:lineRule="auto"/>
         <w:ind w:left="360"/>
         <w:rPr>
-          <w:sz w:val="24"/>
-          <w:szCs w:val="24"/>
+          <w:rFonts w:hint="cs"/>
+          <w:sz w:val="24"/>
+          <w:szCs w:val="24"/>
+          <w:rtl/>
         </w:rPr>
       </w:pPr>
       <w:r>
@@ -5001,7 +5176,25 @@
           <w:szCs w:val="24"/>
           <w:rtl/>
         </w:rPr>
-        <w:t xml:space="preserve"> התארך ולכן החלטנו לא להשתמש ב-</w:t>
+        <w:t xml:space="preserve"> התארך </w:t>
+      </w:r>
+      <w:r>
+        <w:rPr>
+          <w:rFonts w:hint="cs"/>
+          <w:sz w:val="24"/>
+          <w:szCs w:val="24"/>
+          <w:rtl/>
+        </w:rPr>
+        <w:t xml:space="preserve">בשנייה </w:t>
+      </w:r>
+      <w:r>
+        <w:rPr>
+          <w:rFonts w:hint="cs"/>
+          <w:sz w:val="24"/>
+          <w:szCs w:val="24"/>
+          <w:rtl/>
+        </w:rPr>
+        <w:t>ולכן החלטנו לא להשתמש ב-</w:t>
       </w:r>
       <w:r>
         <w:rPr>
@@ -5018,6 +5211,99 @@
           <w:rtl/>
         </w:rPr>
         <w:t xml:space="preserve"> עבור גוף המסמך.</w:t>
+      </w:r>
+      <w:r>
+        <w:rPr>
+          <w:rFonts w:hint="cs"/>
+          <w:sz w:val="24"/>
+          <w:szCs w:val="24"/>
+          <w:rtl/>
+        </w:rPr>
+        <w:t xml:space="preserve"> </w:t>
+      </w:r>
+      <w:r>
+        <w:rPr>
+          <w:sz w:val="24"/>
+          <w:szCs w:val="24"/>
+        </w:rPr>
+        <w:t>cos sim</w:t>
+      </w:r>
+      <w:r>
+        <w:rPr>
+          <w:rFonts w:hint="cs"/>
+          <w:sz w:val="24"/>
+          <w:szCs w:val="24"/>
+          <w:rtl/>
+        </w:rPr>
+        <w:t xml:space="preserve"> ו-</w:t>
+      </w:r>
+      <w:r>
+        <w:rPr>
+          <w:sz w:val="24"/>
+          <w:szCs w:val="24"/>
+        </w:rPr>
+        <w:t>bm25</w:t>
+      </w:r>
+      <w:r>
+        <w:rPr>
+          <w:rFonts w:hint="cs"/>
+          <w:sz w:val="24"/>
+          <w:szCs w:val="24"/>
+          <w:rtl/>
+        </w:rPr>
+        <w:t xml:space="preserve"> בעלי תוצאות דומות במדדי</w:t>
+      </w:r>
+      <w:r>
+        <w:rPr>
+          <w:rFonts w:hint="cs"/>
+          <w:sz w:val="24"/>
+          <w:szCs w:val="24"/>
+          <w:rtl/>
+        </w:rPr>
+        <w:t xml:space="preserve"> הדמיון</w:t>
+      </w:r>
+      <w:r>
+        <w:rPr>
+          <w:rFonts w:hint="cs"/>
+          <w:sz w:val="24"/>
+          <w:szCs w:val="24"/>
+          <w:rtl/>
+        </w:rPr>
+        <w:t>,</w:t>
+      </w:r>
+      <w:r>
+        <w:rPr>
+          <w:rFonts w:hint="cs"/>
+          <w:sz w:val="24"/>
+          <w:szCs w:val="24"/>
+          <w:rtl/>
+        </w:rPr>
+        <w:t xml:space="preserve"> </w:t>
+      </w:r>
+      <w:r>
+        <w:rPr>
+          <w:rFonts w:hint="cs"/>
+          <w:sz w:val="24"/>
+          <w:szCs w:val="24"/>
+          <w:rtl/>
+        </w:rPr>
+        <w:t xml:space="preserve">החלטנו לקחת את </w:t>
+      </w:r>
+      <w:r>
+        <w:rPr>
+          <w:sz w:val="24"/>
+          <w:szCs w:val="24"/>
+        </w:rPr>
+        <w:t>bm25</w:t>
+      </w:r>
+      <w:r>
+        <w:rPr>
+          <w:rFonts w:hint="cs"/>
+          <w:sz w:val="24"/>
+          <w:szCs w:val="24"/>
+          <w:rtl/>
+        </w:rPr>
+        <w:t xml:space="preserve"> בגלל שהיא מחזירה תוצאות מהר יותר באופן משמעותי.</w:t>
       </w:r>
     </w:p>
     <w:p>
@@ -5027,7 +5313,6 @@
         <w:spacing w:line="360" w:lineRule="auto"/>
         <w:ind w:left="360"/>
         <w:rPr>
-          <w:rFonts w:hint="cs"/>
           <w:sz w:val="24"/>
           <w:szCs w:val="24"/>
           <w:rtl/>

</xml_diff>

<commit_message>
edited parameters of bm25 and added some more tests
</commit_message>
<xml_diff>
--- a/docs/report.docx
+++ b/docs/report.docx
@@ -189,7 +189,33 @@
           <w:u w:val="single"/>
           <w:rtl/>
         </w:rPr>
-        <w:t>קישור לגיט-האב:</w:t>
+        <w:t xml:space="preserve">קישור </w:t>
+      </w:r>
+      <w:proofErr w:type="spellStart"/>
+      <w:r>
+        <w:rPr>
+          <w:rFonts w:asciiTheme="minorBidi" w:hAnsiTheme="minorBidi"/>
+          <w:b/>
+          <w:bCs/>
+          <w:sz w:val="24"/>
+          <w:szCs w:val="24"/>
+          <w:u w:val="single"/>
+          <w:rtl/>
+        </w:rPr>
+        <w:t>לגיט</w:t>
+      </w:r>
+      <w:proofErr w:type="spellEnd"/>
+      <w:r>
+        <w:rPr>
+          <w:rFonts w:asciiTheme="minorBidi" w:hAnsiTheme="minorBidi"/>
+          <w:b/>
+          <w:bCs/>
+          <w:sz w:val="24"/>
+          <w:szCs w:val="24"/>
+          <w:u w:val="single"/>
+          <w:rtl/>
+        </w:rPr>
+        <w:t>-האב:</w:t>
       </w:r>
       <w:r>
         <w:rPr>
@@ -206,7 +232,7 @@
           <w:sz w:val="24"/>
           <w:szCs w:val="24"/>
         </w:rPr>
-        <w:t>https://github.com/lioraft/IR_SearchEngine</w:t>
+        <w:t>https://github.com/lioraft/IR_SearchEngine/tree/fixes1003</w:t>
       </w:r>
     </w:p>
     <w:p>
@@ -352,6 +378,7 @@
         </w:rPr>
         <w:t xml:space="preserve"> הרצת </w:t>
       </w:r>
+      <w:proofErr w:type="spellStart"/>
       <w:r>
         <w:rPr>
           <w:rFonts w:asciiTheme="minorBidi" w:hAnsiTheme="minorBidi"/>
@@ -360,6 +387,7 @@
         </w:rPr>
         <w:t>tf-idf</w:t>
       </w:r>
+      <w:proofErr w:type="spellEnd"/>
       <w:r>
         <w:rPr>
           <w:rFonts w:asciiTheme="minorBidi" w:hAnsiTheme="minorBidi"/>
@@ -403,6 +431,7 @@
         </w:rPr>
         <w:t xml:space="preserve"> לכותרות על ידי סינון </w:t>
       </w:r>
+      <w:proofErr w:type="spellStart"/>
       <w:r>
         <w:rPr>
           <w:rFonts w:asciiTheme="minorBidi" w:hAnsiTheme="minorBidi"/>
@@ -411,6 +440,7 @@
         </w:rPr>
         <w:t>stopwords</w:t>
       </w:r>
+      <w:proofErr w:type="spellEnd"/>
       <w:r>
         <w:rPr>
           <w:rFonts w:asciiTheme="minorBidi" w:hAnsiTheme="minorBidi"/>
@@ -446,6 +476,7 @@
         </w:rPr>
         <w:t xml:space="preserve"> והוספנו לרשימת </w:t>
       </w:r>
+      <w:proofErr w:type="spellStart"/>
       <w:r>
         <w:rPr>
           <w:rFonts w:asciiTheme="minorBidi" w:hAnsiTheme="minorBidi"/>
@@ -454,6 +485,7 @@
         </w:rPr>
         <w:t>stopwords</w:t>
       </w:r>
+      <w:proofErr w:type="spellEnd"/>
       <w:r>
         <w:rPr>
           <w:rFonts w:asciiTheme="minorBidi" w:hAnsiTheme="minorBidi"/>
@@ -490,6 +522,7 @@
         </w:rPr>
         <w:t>ה-</w:t>
       </w:r>
+      <w:proofErr w:type="spellStart"/>
       <w:r>
         <w:rPr>
           <w:rFonts w:asciiTheme="minorBidi" w:hAnsiTheme="minorBidi"/>
@@ -498,6 +531,7 @@
         </w:rPr>
         <w:t>tf</w:t>
       </w:r>
+      <w:proofErr w:type="spellEnd"/>
       <w:r>
         <w:rPr>
           <w:rFonts w:asciiTheme="minorBidi" w:hAnsiTheme="minorBidi"/>
@@ -524,6 +558,7 @@
         </w:rPr>
         <w:t xml:space="preserve"> בציון </w:t>
       </w:r>
+      <w:proofErr w:type="spellStart"/>
       <w:r>
         <w:rPr>
           <w:rFonts w:asciiTheme="minorBidi" w:hAnsiTheme="minorBidi"/>
@@ -532,6 +567,7 @@
         </w:rPr>
         <w:t>tf-idf</w:t>
       </w:r>
+      <w:proofErr w:type="spellEnd"/>
       <w:r>
         <w:rPr>
           <w:rFonts w:asciiTheme="minorBidi" w:hAnsiTheme="minorBidi"/>
@@ -729,6 +765,7 @@
                 <w:rtl/>
               </w:rPr>
             </w:pPr>
+            <w:proofErr w:type="spellStart"/>
             <w:r>
               <w:rPr>
                 <w:rFonts w:asciiTheme="minorBidi" w:eastAsia="Times New Roman" w:hAnsiTheme="minorBidi"/>
@@ -738,6 +775,7 @@
               </w:rPr>
               <w:t>rq</w:t>
             </w:r>
+            <w:proofErr w:type="spellEnd"/>
           </w:p>
         </w:tc>
         <w:tc>
@@ -1422,6 +1460,7 @@
         </w:rPr>
         <w:t xml:space="preserve">, והפרש הזמנים הינו מינימלי. עם זאת, </w:t>
       </w:r>
+      <w:proofErr w:type="spellStart"/>
       <w:r>
         <w:rPr>
           <w:rFonts w:asciiTheme="minorBidi" w:hAnsiTheme="minorBidi"/>
@@ -1438,7 +1477,17 @@
           <w:szCs w:val="24"/>
           <w:rtl/>
         </w:rPr>
-        <w:t xml:space="preserve">כשליש מן השאילתות המנוע לא החזיר מסמכים כלל. הבנו שיש צרוך בשיפור המנוע שיצליח להחזיר </w:t>
+        <w:t>כשליש</w:t>
+      </w:r>
+      <w:proofErr w:type="spellEnd"/>
+      <w:r>
+        <w:rPr>
+          <w:rFonts w:asciiTheme="minorBidi" w:hAnsiTheme="minorBidi"/>
+          <w:sz w:val="24"/>
+          <w:szCs w:val="24"/>
+          <w:rtl/>
+        </w:rPr>
+        <w:t xml:space="preserve"> מן השאילתות המנוע לא החזיר מסמכים כלל. הבנו שיש צרוך בשיפור המנוע שיצליח להחזיר </w:t>
       </w:r>
       <w:r>
         <w:rPr>
@@ -1623,6 +1672,7 @@
         </w:rPr>
         <w:t xml:space="preserve">, </w:t>
       </w:r>
+      <w:proofErr w:type="spellStart"/>
       <w:r>
         <w:rPr>
           <w:rFonts w:asciiTheme="minorBidi" w:hAnsiTheme="minorBidi"/>
@@ -1631,6 +1681,7 @@
         </w:rPr>
         <w:t>tf-idf</w:t>
       </w:r>
+      <w:proofErr w:type="spellEnd"/>
       <w:r>
         <w:rPr>
           <w:rFonts w:asciiTheme="minorBidi" w:hAnsiTheme="minorBidi"/>
@@ -1655,7 +1706,62 @@
           <w:szCs w:val="24"/>
           <w:rtl/>
         </w:rPr>
-        <w:t xml:space="preserve">. </w:t>
+        <w:t>.</w:t>
+      </w:r>
+      <w:r>
+        <w:rPr>
+          <w:rFonts w:asciiTheme="minorBidi" w:hAnsiTheme="minorBidi" w:hint="cs"/>
+          <w:sz w:val="24"/>
+          <w:szCs w:val="24"/>
+          <w:rtl/>
+        </w:rPr>
+        <w:t xml:space="preserve"> </w:t>
+      </w:r>
+      <w:r>
+        <w:rPr>
+          <w:rFonts w:asciiTheme="minorBidi" w:hAnsiTheme="minorBidi"/>
+          <w:sz w:val="24"/>
+          <w:szCs w:val="24"/>
+        </w:rPr>
+        <w:t>Bm25</w:t>
+      </w:r>
+      <w:r>
+        <w:rPr>
+          <w:rFonts w:asciiTheme="minorBidi" w:hAnsiTheme="minorBidi" w:hint="cs"/>
+          <w:sz w:val="24"/>
+          <w:szCs w:val="24"/>
+          <w:rtl/>
+        </w:rPr>
+        <w:t xml:space="preserve"> נבדק בשלב זה באמצעות פרמטרים </w:t>
+      </w:r>
+      <w:proofErr w:type="spellStart"/>
+      <w:r>
+        <w:rPr>
+          <w:rFonts w:asciiTheme="minorBidi" w:hAnsiTheme="minorBidi" w:hint="cs"/>
+          <w:sz w:val="24"/>
+          <w:szCs w:val="24"/>
+          <w:rtl/>
+        </w:rPr>
+        <w:t>דיפולטיביים</w:t>
+      </w:r>
+      <w:proofErr w:type="spellEnd"/>
+      <w:r>
+        <w:rPr>
+          <w:rFonts w:asciiTheme="minorBidi" w:hAnsiTheme="minorBidi" w:hint="cs"/>
+          <w:sz w:val="24"/>
+          <w:szCs w:val="24"/>
+          <w:rtl/>
+        </w:rPr>
+        <w:t>.</w:t>
+      </w:r>
+      <w:r>
+        <w:rPr>
+          <w:rFonts w:asciiTheme="minorBidi" w:hAnsiTheme="minorBidi"/>
+          <w:sz w:val="24"/>
+          <w:szCs w:val="24"/>
+          <w:rtl/>
+        </w:rPr>
+        <w:t xml:space="preserve"> </w:t>
       </w:r>
       <w:r>
         <w:rPr>
@@ -1813,6 +1919,7 @@
                 <w:rtl/>
               </w:rPr>
             </w:pPr>
+            <w:proofErr w:type="spellStart"/>
             <w:r>
               <w:rPr>
                 <w:rFonts w:asciiTheme="minorBidi" w:eastAsia="Times New Roman" w:hAnsiTheme="minorBidi"/>
@@ -1822,6 +1929,7 @@
               </w:rPr>
               <w:t>rq</w:t>
             </w:r>
+            <w:proofErr w:type="spellEnd"/>
           </w:p>
         </w:tc>
         <w:tc>
@@ -2215,6 +2323,7 @@
                 <w:szCs w:val="24"/>
               </w:rPr>
             </w:pPr>
+            <w:proofErr w:type="spellStart"/>
             <w:r>
               <w:rPr>
                 <w:rFonts w:asciiTheme="minorBidi" w:eastAsia="Times New Roman" w:hAnsiTheme="minorBidi"/>
@@ -2224,6 +2333,7 @@
               </w:rPr>
               <w:t>Tf-idf</w:t>
             </w:r>
+            <w:proofErr w:type="spellEnd"/>
           </w:p>
         </w:tc>
         <w:tc>
@@ -2980,6 +3090,7 @@
         </w:rPr>
         <w:t xml:space="preserve"> ו-</w:t>
       </w:r>
+      <w:proofErr w:type="spellStart"/>
       <w:r>
         <w:rPr>
           <w:rFonts w:asciiTheme="minorBidi" w:hAnsiTheme="minorBidi"/>
@@ -2988,6 +3099,7 @@
         </w:rPr>
         <w:t>tfidf</w:t>
       </w:r>
+      <w:proofErr w:type="spellEnd"/>
       <w:r>
         <w:rPr>
           <w:rFonts w:asciiTheme="minorBidi" w:hAnsiTheme="minorBidi"/>
@@ -3447,6 +3559,7 @@
         </w:rPr>
         <w:t xml:space="preserve"> לגוף המסמך תרם לשיפור המדדים. לשם כך יצרנו </w:t>
       </w:r>
+      <w:proofErr w:type="spellStart"/>
       <w:r>
         <w:rPr>
           <w:rFonts w:asciiTheme="minorBidi" w:hAnsiTheme="minorBidi"/>
@@ -3455,6 +3568,7 @@
         </w:rPr>
         <w:t>df</w:t>
       </w:r>
+      <w:proofErr w:type="spellEnd"/>
       <w:r>
         <w:rPr>
           <w:rFonts w:asciiTheme="minorBidi" w:hAnsiTheme="minorBidi"/>
@@ -3626,6 +3740,7 @@
                 <w:rtl/>
               </w:rPr>
             </w:pPr>
+            <w:proofErr w:type="spellStart"/>
             <w:r>
               <w:rPr>
                 <w:rFonts w:asciiTheme="minorBidi" w:eastAsia="Times New Roman" w:hAnsiTheme="minorBidi"/>
@@ -3635,6 +3750,7 @@
               </w:rPr>
               <w:t>rq</w:t>
             </w:r>
+            <w:proofErr w:type="spellEnd"/>
           </w:p>
         </w:tc>
         <w:tc>
@@ -5479,7 +5595,15 @@
           <w:szCs w:val="24"/>
           <w:rtl/>
         </w:rPr>
-        <w:t xml:space="preserve">, ושינינו מעט את הפרמטרים של </w:t>
+        <w:t xml:space="preserve">, ושינינו את הפרמטרים של </w:t>
+      </w:r>
+      <w:r>
+        <w:rPr>
+          <w:rFonts w:asciiTheme="minorBidi" w:hAnsiTheme="minorBidi"/>
+          <w:sz w:val="24"/>
+          <w:szCs w:val="24"/>
+        </w:rPr>
+        <w:t xml:space="preserve"> </w:t>
       </w:r>
       <w:r>
         <w:rPr>
@@ -5496,7 +5620,52 @@
           <w:szCs w:val="24"/>
           <w:rtl/>
         </w:rPr>
-        <w:t xml:space="preserve"> כדי לראות אם יש שינוי משמעותי בתוצאות.</w:t>
+        <w:t xml:space="preserve"> </w:t>
+      </w:r>
+      <w:r>
+        <w:rPr>
+          <w:rFonts w:asciiTheme="minorBidi" w:hAnsiTheme="minorBidi" w:hint="cs"/>
+          <w:sz w:val="24"/>
+          <w:szCs w:val="24"/>
+          <w:rtl/>
+        </w:rPr>
+        <w:t>בחלק מהווריאציו</w:t>
+      </w:r>
+      <w:r>
+        <w:rPr>
+          <w:rFonts w:asciiTheme="minorBidi" w:hAnsiTheme="minorBidi" w:hint="eastAsia"/>
+          <w:sz w:val="24"/>
+          <w:szCs w:val="24"/>
+          <w:rtl/>
+        </w:rPr>
+        <w:t>ת</w:t>
+      </w:r>
+      <w:r>
+        <w:rPr>
+          <w:rFonts w:asciiTheme="minorBidi" w:hAnsiTheme="minorBidi" w:hint="cs"/>
+          <w:sz w:val="24"/>
+          <w:szCs w:val="24"/>
+          <w:rtl/>
+        </w:rPr>
+        <w:t xml:space="preserve"> </w:t>
+      </w:r>
+      <w:r>
+        <w:rPr>
+          <w:rFonts w:asciiTheme="minorBidi" w:hAnsiTheme="minorBidi" w:hint="cs"/>
+          <w:sz w:val="24"/>
+          <w:szCs w:val="24"/>
+          <w:rtl/>
+        </w:rPr>
+        <w:t>כדי לראות אם יש שינוי משמעותי בתוצאות.</w:t>
+      </w:r>
+      <w:r>
+        <w:rPr>
+          <w:rFonts w:asciiTheme="minorBidi" w:hAnsiTheme="minorBidi" w:hint="cs"/>
+          <w:sz w:val="24"/>
+          <w:szCs w:val="24"/>
+          <w:rtl/>
+        </w:rPr>
+        <w:t xml:space="preserve"> </w:t>
       </w:r>
     </w:p>
     <w:tbl>
@@ -5743,6 +5912,7 @@
                 <w:rtl/>
               </w:rPr>
             </w:pPr>
+            <w:proofErr w:type="spellStart"/>
             <w:r>
               <w:rPr>
                 <w:rFonts w:asciiTheme="minorBidi" w:eastAsia="Times New Roman" w:hAnsiTheme="minorBidi"/>
@@ -5752,6 +5922,7 @@
               </w:rPr>
               <w:t>rq</w:t>
             </w:r>
+            <w:proofErr w:type="spellEnd"/>
           </w:p>
         </w:tc>
         <w:tc>
@@ -7673,6 +7844,305 @@
           </w:p>
         </w:tc>
       </w:tr>
+      <w:tr>
+        <w:trPr>
+          <w:trHeight w:val="32"/>
+        </w:trPr>
+        <w:tc>
+          <w:tcPr>
+            <w:tcW w:w="778" w:type="dxa"/>
+          </w:tcPr>
+          <w:p>
+            <w:pPr>
+              <w:spacing w:line="360" w:lineRule="auto"/>
+              <w:jc w:val="center"/>
+              <w:rPr>
+                <w:rFonts w:asciiTheme="minorBidi" w:eastAsia="Times New Roman" w:hAnsiTheme="minorBidi"/>
+                <w:color w:val="000000"/>
+                <w:sz w:val="24"/>
+                <w:szCs w:val="24"/>
+              </w:rPr>
+            </w:pPr>
+            <w:r>
+              <w:rPr>
+                <w:rFonts w:asciiTheme="minorBidi" w:eastAsia="Times New Roman" w:hAnsiTheme="minorBidi"/>
+                <w:color w:val="000000"/>
+                <w:sz w:val="24"/>
+                <w:szCs w:val="24"/>
+              </w:rPr>
+              <w:t>60%</w:t>
+            </w:r>
+          </w:p>
+        </w:tc>
+        <w:tc>
+          <w:tcPr>
+            <w:tcW w:w="850" w:type="dxa"/>
+          </w:tcPr>
+          <w:p>
+            <w:pPr>
+              <w:spacing w:line="360" w:lineRule="auto"/>
+              <w:jc w:val="center"/>
+              <w:rPr>
+                <w:rFonts w:asciiTheme="minorBidi" w:eastAsia="Times New Roman" w:hAnsiTheme="minorBidi"/>
+                <w:color w:val="000000"/>
+                <w:sz w:val="24"/>
+                <w:szCs w:val="24"/>
+              </w:rPr>
+            </w:pPr>
+            <w:r>
+              <w:rPr>
+                <w:rFonts w:asciiTheme="minorBidi" w:eastAsia="Times New Roman" w:hAnsiTheme="minorBidi"/>
+                <w:color w:val="000000"/>
+                <w:sz w:val="24"/>
+                <w:szCs w:val="24"/>
+              </w:rPr>
+              <w:t>20%</w:t>
+            </w:r>
+          </w:p>
+        </w:tc>
+        <w:tc>
+          <w:tcPr>
+            <w:tcW w:w="709" w:type="dxa"/>
+          </w:tcPr>
+          <w:p>
+            <w:pPr>
+              <w:spacing w:line="360" w:lineRule="auto"/>
+              <w:jc w:val="center"/>
+              <w:rPr>
+                <w:rFonts w:asciiTheme="minorBidi" w:eastAsia="Times New Roman" w:hAnsiTheme="minorBidi"/>
+                <w:color w:val="000000"/>
+                <w:sz w:val="24"/>
+                <w:szCs w:val="24"/>
+              </w:rPr>
+            </w:pPr>
+            <w:r>
+              <w:rPr>
+                <w:rFonts w:asciiTheme="minorBidi" w:eastAsia="Times New Roman" w:hAnsiTheme="minorBidi"/>
+                <w:color w:val="000000"/>
+                <w:sz w:val="24"/>
+                <w:szCs w:val="24"/>
+              </w:rPr>
+              <w:t>20%</w:t>
+            </w:r>
+          </w:p>
+        </w:tc>
+        <w:tc>
+          <w:tcPr>
+            <w:tcW w:w="709" w:type="dxa"/>
+          </w:tcPr>
+          <w:p>
+            <w:pPr>
+              <w:spacing w:line="360" w:lineRule="auto"/>
+              <w:jc w:val="center"/>
+              <w:rPr>
+                <w:rFonts w:asciiTheme="minorBidi" w:eastAsia="Times New Roman" w:hAnsiTheme="minorBidi"/>
+                <w:color w:val="000000"/>
+                <w:sz w:val="24"/>
+                <w:szCs w:val="24"/>
+              </w:rPr>
+            </w:pPr>
+            <w:r>
+              <w:rPr>
+                <w:rFonts w:asciiTheme="minorBidi" w:eastAsia="Times New Roman" w:hAnsiTheme="minorBidi"/>
+                <w:color w:val="000000"/>
+                <w:sz w:val="24"/>
+                <w:szCs w:val="24"/>
+              </w:rPr>
+              <w:t>0.</w:t>
+            </w:r>
+            <w:r>
+              <w:rPr>
+                <w:rFonts w:asciiTheme="minorBidi" w:eastAsia="Times New Roman" w:hAnsiTheme="minorBidi"/>
+                <w:color w:val="000000"/>
+                <w:sz w:val="24"/>
+                <w:szCs w:val="24"/>
+              </w:rPr>
+              <w:t>5</w:t>
+            </w:r>
+          </w:p>
+        </w:tc>
+        <w:tc>
+          <w:tcPr>
+            <w:tcW w:w="709" w:type="dxa"/>
+          </w:tcPr>
+          <w:p>
+            <w:pPr>
+              <w:spacing w:line="360" w:lineRule="auto"/>
+              <w:jc w:val="center"/>
+              <w:rPr>
+                <w:rFonts w:asciiTheme="minorBidi" w:eastAsia="Times New Roman" w:hAnsiTheme="minorBidi"/>
+                <w:color w:val="000000"/>
+                <w:sz w:val="24"/>
+                <w:szCs w:val="24"/>
+              </w:rPr>
+            </w:pPr>
+            <w:r>
+              <w:rPr>
+                <w:rFonts w:asciiTheme="minorBidi" w:eastAsia="Times New Roman" w:hAnsiTheme="minorBidi"/>
+                <w:color w:val="000000"/>
+                <w:sz w:val="24"/>
+                <w:szCs w:val="24"/>
+              </w:rPr>
+              <w:t>1.2</w:t>
+            </w:r>
+          </w:p>
+        </w:tc>
+        <w:tc>
+          <w:tcPr>
+            <w:tcW w:w="708" w:type="dxa"/>
+          </w:tcPr>
+          <w:p>
+            <w:pPr>
+              <w:spacing w:line="360" w:lineRule="auto"/>
+              <w:jc w:val="center"/>
+              <w:rPr>
+                <w:rFonts w:asciiTheme="minorBidi" w:eastAsia="Times New Roman" w:hAnsiTheme="minorBidi"/>
+                <w:color w:val="000000"/>
+                <w:sz w:val="24"/>
+                <w:szCs w:val="24"/>
+              </w:rPr>
+            </w:pPr>
+            <w:r>
+              <w:rPr>
+                <w:rFonts w:asciiTheme="minorBidi" w:eastAsia="Times New Roman" w:hAnsiTheme="minorBidi"/>
+                <w:color w:val="000000"/>
+                <w:sz w:val="24"/>
+                <w:szCs w:val="24"/>
+              </w:rPr>
+              <w:t>1</w:t>
+            </w:r>
+          </w:p>
+        </w:tc>
+        <w:tc>
+          <w:tcPr>
+            <w:tcW w:w="1134" w:type="dxa"/>
+            <w:vAlign w:val="bottom"/>
+          </w:tcPr>
+          <w:p>
+            <w:pPr>
+              <w:spacing w:line="360" w:lineRule="auto"/>
+              <w:jc w:val="center"/>
+              <w:rPr>
+                <w:rFonts w:ascii="Arial" w:hAnsi="Arial" w:cs="Arial"/>
+                <w:color w:val="000000"/>
+              </w:rPr>
+            </w:pPr>
+            <w:r>
+              <w:rPr>
+                <w:rFonts w:ascii="Arial" w:hAnsi="Arial" w:cs="Arial"/>
+                <w:color w:val="000000"/>
+              </w:rPr>
+              <w:t>3.166</w:t>
+            </w:r>
+          </w:p>
+        </w:tc>
+        <w:tc>
+          <w:tcPr>
+            <w:tcW w:w="993" w:type="dxa"/>
+            <w:vAlign w:val="bottom"/>
+          </w:tcPr>
+          <w:p>
+            <w:pPr>
+              <w:spacing w:line="360" w:lineRule="auto"/>
+              <w:jc w:val="center"/>
+              <w:rPr>
+                <w:rFonts w:ascii="Arial" w:hAnsi="Arial" w:cs="Arial"/>
+                <w:color w:val="000000"/>
+              </w:rPr>
+            </w:pPr>
+            <w:r>
+              <w:rPr>
+                <w:rFonts w:ascii="Arial" w:hAnsi="Arial" w:cs="Arial"/>
+                <w:color w:val="000000"/>
+              </w:rPr>
+              <w:t>0.333</w:t>
+            </w:r>
+          </w:p>
+        </w:tc>
+        <w:tc>
+          <w:tcPr>
+            <w:tcW w:w="1701" w:type="dxa"/>
+            <w:vAlign w:val="bottom"/>
+          </w:tcPr>
+          <w:p>
+            <w:pPr>
+              <w:bidi/>
+              <w:spacing w:line="360" w:lineRule="auto"/>
+              <w:jc w:val="center"/>
+              <w:rPr>
+                <w:rFonts w:ascii="Arial" w:hAnsi="Arial" w:cs="Arial" w:hint="cs"/>
+                <w:color w:val="000000"/>
+                <w:rtl/>
+              </w:rPr>
+            </w:pPr>
+            <w:r>
+              <w:rPr>
+                <w:rFonts w:ascii="Arial" w:hAnsi="Arial" w:cs="Arial"/>
+                <w:color w:val="000000"/>
+              </w:rPr>
+              <w:t>0.56</w:t>
+            </w:r>
+          </w:p>
+        </w:tc>
+        <w:tc>
+          <w:tcPr>
+            <w:tcW w:w="1292" w:type="dxa"/>
+            <w:vAlign w:val="bottom"/>
+          </w:tcPr>
+          <w:p>
+            <w:pPr>
+              <w:bidi/>
+              <w:spacing w:line="360" w:lineRule="auto"/>
+              <w:jc w:val="center"/>
+              <w:rPr>
+                <w:rFonts w:asciiTheme="minorBidi" w:eastAsia="Times New Roman" w:hAnsiTheme="minorBidi"/>
+                <w:color w:val="000000"/>
+                <w:sz w:val="24"/>
+                <w:szCs w:val="24"/>
+              </w:rPr>
+            </w:pPr>
+            <w:r>
+              <w:rPr>
+                <w:rFonts w:asciiTheme="minorBidi" w:eastAsia="Times New Roman" w:hAnsiTheme="minorBidi" w:hint="cs"/>
+                <w:color w:val="000000"/>
+                <w:sz w:val="24"/>
+                <w:szCs w:val="24"/>
+                <w:rtl/>
+              </w:rPr>
+              <w:t>0.252</w:t>
+            </w:r>
+          </w:p>
+        </w:tc>
+        <w:tc>
+          <w:tcPr>
+            <w:tcW w:w="1684" w:type="dxa"/>
+            <w:vAlign w:val="center"/>
+          </w:tcPr>
+          <w:p>
+            <w:pPr>
+              <w:bidi/>
+              <w:spacing w:line="360" w:lineRule="auto"/>
+              <w:jc w:val="center"/>
+              <w:rPr>
+                <w:rFonts w:asciiTheme="minorBidi" w:eastAsia="Times New Roman" w:hAnsiTheme="minorBidi"/>
+                <w:color w:val="000000"/>
+                <w:sz w:val="24"/>
+                <w:szCs w:val="24"/>
+              </w:rPr>
+            </w:pPr>
+            <w:r>
+              <w:rPr>
+                <w:rFonts w:asciiTheme="minorBidi" w:eastAsia="Times New Roman" w:hAnsiTheme="minorBidi" w:hint="cs"/>
+                <w:color w:val="000000"/>
+                <w:sz w:val="24"/>
+                <w:szCs w:val="24"/>
+                <w:rtl/>
+              </w:rPr>
+              <w:t>0.113</w:t>
+            </w:r>
+          </w:p>
+        </w:tc>
+      </w:tr>
     </w:tbl>
     <w:p>
       <w:pPr>
@@ -7718,7 +8188,7 @@
         <w:spacing w:line="360" w:lineRule="auto"/>
         <w:ind w:left="360"/>
         <w:rPr>
-          <w:rFonts w:asciiTheme="minorBidi" w:hAnsiTheme="minorBidi"/>
+          <w:rFonts w:asciiTheme="minorBidi" w:hAnsiTheme="minorBidi" w:hint="cs"/>
           <w:sz w:val="24"/>
           <w:szCs w:val="24"/>
           <w:rtl/>
@@ -7830,6 +8300,50 @@
           <w:rtl/>
         </w:rPr>
         <w:t>טובות יותר בזמן מעט קצר יותר.</w:t>
+      </w:r>
+      <w:r>
+        <w:rPr>
+          <w:rFonts w:asciiTheme="minorBidi" w:hAnsiTheme="minorBidi" w:hint="cs"/>
+          <w:sz w:val="24"/>
+          <w:szCs w:val="24"/>
+          <w:rtl/>
+        </w:rPr>
+        <w:t xml:space="preserve"> מבחינת בחירת פרמטרים, רק שינוי ה-</w:t>
+      </w:r>
+      <w:r>
+        <w:rPr>
+          <w:rFonts w:asciiTheme="minorBidi" w:hAnsiTheme="minorBidi"/>
+          <w:sz w:val="24"/>
+          <w:szCs w:val="24"/>
+        </w:rPr>
+        <w:t>b</w:t>
+      </w:r>
+      <w:r>
+        <w:rPr>
+          <w:rFonts w:asciiTheme="minorBidi" w:hAnsiTheme="minorBidi" w:hint="cs"/>
+          <w:sz w:val="24"/>
+          <w:szCs w:val="24"/>
+          <w:rtl/>
+        </w:rPr>
+        <w:t xml:space="preserve"> הניב שינוי </w:t>
+      </w:r>
+      <w:r>
+        <w:rPr>
+          <w:rFonts w:asciiTheme="minorBidi" w:hAnsiTheme="minorBidi" w:hint="cs"/>
+          <w:sz w:val="24"/>
+          <w:szCs w:val="24"/>
+          <w:rtl/>
+        </w:rPr>
+        <w:t xml:space="preserve">אמיתי </w:t>
+      </w:r>
+      <w:r>
+        <w:rPr>
+          <w:rFonts w:asciiTheme="minorBidi" w:hAnsiTheme="minorBidi" w:hint="cs"/>
+          <w:sz w:val="24"/>
+          <w:szCs w:val="24"/>
+          <w:rtl/>
+        </w:rPr>
+        <w:t>בתוצאות.</w:t>
       </w:r>
     </w:p>
     <w:p>
@@ -7995,7 +8509,15 @@
           <w:sz w:val="24"/>
           <w:szCs w:val="24"/>
         </w:rPr>
-        <w:t>k1=1.2, k3=1, b=0.75</w:t>
+        <w:t>k1=1.2, k3=1, b=0.</w:t>
+      </w:r>
+      <w:r>
+        <w:rPr>
+          <w:rFonts w:asciiTheme="minorBidi" w:hAnsiTheme="minorBidi"/>
+          <w:sz w:val="24"/>
+          <w:szCs w:val="24"/>
+        </w:rPr>
+        <w:t>5</w:t>
       </w:r>
       <w:r>
         <w:rPr>
@@ -8226,59 +8748,35 @@
           <w:sz w:val="24"/>
           <w:szCs w:val="24"/>
         </w:rPr>
-        <w:t>rq=</w:t>
-      </w:r>
-      <w:r>
+        <w:t>precision</w:t>
+      </w:r>
+      <w:r>
+        <w:rPr>
+          <w:rFonts w:asciiTheme="minorBidi" w:hAnsiTheme="minorBidi" w:hint="cs"/>
+          <w:sz w:val="24"/>
+          <w:szCs w:val="24"/>
+          <w:rtl/>
+        </w:rPr>
+        <w:t xml:space="preserve"> ,</w:t>
+      </w:r>
+      <w:r>
+        <w:rPr>
+          <w:rFonts w:asciiTheme="minorBidi" w:hAnsiTheme="minorBidi"/>
+          <w:sz w:val="24"/>
+          <w:szCs w:val="24"/>
+        </w:rPr>
         <w:t xml:space="preserve"> </w:t>
       </w:r>
-      <w:r>
-        <w:rPr>
-          <w:rFonts w:asciiTheme="minorBidi" w:hAnsiTheme="minorBidi"/>
-          <w:sz w:val="24"/>
-          <w:szCs w:val="24"/>
-        </w:rPr>
-        <w:t>0.619</w:t>
-      </w:r>
-      <w:r>
-        <w:rPr>
-          <w:rFonts w:asciiTheme="minorBidi" w:hAnsiTheme="minorBidi"/>
-          <w:sz w:val="24"/>
-          <w:szCs w:val="24"/>
-        </w:rPr>
-        <w:t xml:space="preserve">, </w:t>
-      </w:r>
-      <w:r>
-        <w:rPr>
-          <w:rFonts w:asciiTheme="minorBidi" w:hAnsiTheme="minorBidi"/>
-          <w:sz w:val="24"/>
-          <w:szCs w:val="24"/>
-        </w:rPr>
-        <w:t>p@5</w:t>
-      </w:r>
-      <w:r>
-        <w:rPr>
-          <w:rFonts w:asciiTheme="minorBidi" w:hAnsiTheme="minorBidi"/>
-          <w:sz w:val="24"/>
-          <w:szCs w:val="24"/>
-        </w:rPr>
-        <w:t>=1,</w:t>
-      </w:r>
-      <w:r>
-        <w:rPr>
-          <w:rFonts w:asciiTheme="minorBidi" w:hAnsiTheme="minorBidi"/>
-          <w:sz w:val="24"/>
-          <w:szCs w:val="24"/>
-        </w:rPr>
-        <w:t xml:space="preserve"> </w:t>
-      </w:r>
-      <w:r>
-        <w:rPr>
-          <w:rFonts w:asciiTheme="minorBidi" w:hAnsiTheme="minorBidi"/>
-          <w:sz w:val="24"/>
-          <w:szCs w:val="24"/>
-        </w:rPr>
-        <w:t>p@10 = 0.9</w:t>
-      </w:r>
+      <w:proofErr w:type="spellStart"/>
+      <w:r>
+        <w:rPr>
+          <w:rFonts w:asciiTheme="minorBidi" w:hAnsiTheme="minorBidi"/>
+          <w:sz w:val="24"/>
+          <w:szCs w:val="24"/>
+        </w:rPr>
+        <w:t>rq</w:t>
+      </w:r>
+      <w:proofErr w:type="spellEnd"/>
       <w:r>
         <w:rPr>
           <w:rFonts w:asciiTheme="minorBidi" w:hAnsiTheme="minorBidi" w:hint="cs"/>
@@ -8286,15 +8784,7 @@
           <w:szCs w:val="24"/>
           <w:rtl/>
         </w:rPr>
-        <w:t>.</w:t>
-      </w:r>
-      <w:r>
-        <w:rPr>
-          <w:rFonts w:asciiTheme="minorBidi" w:hAnsiTheme="minorBidi"/>
-          <w:sz w:val="24"/>
-          <w:szCs w:val="24"/>
-        </w:rPr>
-        <w:t xml:space="preserve"> </w:t>
+        <w:t>גבוהים מאוד. ה</w:t>
       </w:r>
       <w:r>
         <w:rPr>
@@ -8303,7 +8793,7 @@
           <w:szCs w:val="24"/>
           <w:rtl/>
         </w:rPr>
-        <w:t>התוצאות שקיבלנו היו להלן:</w:t>
+        <w:t>תוצאות שקיבלנו היו להלן:</w:t>
       </w:r>
     </w:p>
     <w:p>
@@ -8610,6 +9100,7 @@
         </w:rPr>
         <w:t xml:space="preserve"> או </w:t>
       </w:r>
+      <w:proofErr w:type="spellStart"/>
       <w:r>
         <w:rPr>
           <w:rFonts w:asciiTheme="minorBidi" w:eastAsia="Times New Roman" w:hAnsiTheme="minorBidi"/>
@@ -8619,6 +9110,7 @@
         </w:rPr>
         <w:t>genom</w:t>
       </w:r>
+      <w:proofErr w:type="spellEnd"/>
       <w:r>
         <w:rPr>
           <w:rFonts w:asciiTheme="minorBidi" w:eastAsia="Times New Roman" w:hAnsiTheme="minorBidi" w:hint="cs"/>
@@ -8893,6 +9385,7 @@
           <w:szCs w:val="24"/>
           <w:rtl/>
         </w:rPr>
+        <w:lastRenderedPageBreak/>
         <w:t xml:space="preserve">חקרנו את המסמכים שחזרו, וגילינו שרובם אכן עוסקים באבות ובארה"ב, אך כיוון שהמנוע לא מבין משמעות סמנטית </w:t>
       </w:r>
       <w:r>
@@ -8933,8 +9426,9 @@
           <w:szCs w:val="24"/>
           <w:rtl/>
         </w:rPr>
-        <w:t xml:space="preserve">, הוא לא הצליח להבין שמדובר בקשר מסויים בין האומה </w:t>
-      </w:r>
+        <w:t xml:space="preserve">, הוא לא הצליח להבין שמדובר בקשר </w:t>
+      </w:r>
+      <w:proofErr w:type="spellStart"/>
       <w:r>
         <w:rPr>
           <w:rFonts w:asciiTheme="minorBidi" w:hAnsiTheme="minorBidi" w:cstheme="minorBidi" w:hint="cs"/>
@@ -8943,8 +9437,18 @@
           <w:szCs w:val="24"/>
           <w:rtl/>
         </w:rPr>
-        <w:lastRenderedPageBreak/>
-        <w:t>לבין מי שהקים אותה. למשל במסמך הראשון שחזר, מופיעים הרבה אמנים, חלקם אמריקאים, ש</w:t>
+        <w:t>מסויים</w:t>
+      </w:r>
+      <w:proofErr w:type="spellEnd"/>
+      <w:r>
+        <w:rPr>
+          <w:rFonts w:asciiTheme="minorBidi" w:hAnsiTheme="minorBidi" w:cstheme="minorBidi" w:hint="cs"/>
+          <w:color w:val="000000"/>
+          <w:sz w:val="24"/>
+          <w:szCs w:val="24"/>
+          <w:rtl/>
+        </w:rPr>
+        <w:t xml:space="preserve"> בין האומה לבין מי שהקים אותה. למשל במסמך הראשון שחזר, מופיעים הרבה אמנים, חלקם אמריקאים, ש</w:t>
       </w:r>
       <w:r>
         <w:rPr>
@@ -9160,22 +9664,27 @@
       </w:pPr>
       <w:r>
         <w:rPr>
-          <w:noProof/>
+          <w:rFonts w:asciiTheme="minorBidi" w:hAnsiTheme="minorBidi" w:cs="Arial"/>
+          <w:b/>
+          <w:bCs/>
+          <w:sz w:val="24"/>
+          <w:szCs w:val="24"/>
+          <w:u w:val="single"/>
           <w:rtl/>
         </w:rPr>
         <w:drawing>
-          <wp:anchor distT="0" distB="0" distL="114300" distR="114300" simplePos="0" relativeHeight="251658240" behindDoc="0" locked="0" layoutInCell="1" allowOverlap="1" wp14:anchorId="1A0824DE" wp14:editId="216DC516">
+          <wp:anchor distT="0" distB="0" distL="114300" distR="114300" simplePos="0" relativeHeight="251661312" behindDoc="0" locked="0" layoutInCell="1" allowOverlap="1" wp14:anchorId="0040F1EE" wp14:editId="18B33E1C">
             <wp:simplePos x="0" y="0"/>
             <wp:positionH relativeFrom="column">
-              <wp:posOffset>617855</wp:posOffset>
+              <wp:posOffset>603250</wp:posOffset>
             </wp:positionH>
             <wp:positionV relativeFrom="paragraph">
-              <wp:posOffset>319507</wp:posOffset>
+              <wp:posOffset>308131</wp:posOffset>
             </wp:positionV>
-            <wp:extent cx="6009005" cy="3588385"/>
-            <wp:effectExtent l="0" t="0" r="0" b="0"/>
+            <wp:extent cx="6184900" cy="3731260"/>
+            <wp:effectExtent l="0" t="0" r="6350" b="2540"/>
             <wp:wrapSquare wrapText="bothSides"/>
-            <wp:docPr id="475587280" name="תמונה 1" descr="תמונה שמכילה טקסט, צילום מסך, תרשים, עלילה&#10;&#10;התיאור נוצר באופן אוטומטי"/>
+            <wp:docPr id="1948530803" name="תמונה 1" descr="תמונה שמכילה טקסט, צילום מסך, תרשים, עלילה&#10;&#10;התיאור נוצר באופן אוטומטי"/>
             <wp:cNvGraphicFramePr>
               <a:graphicFrameLocks xmlns:a="http://schemas.openxmlformats.org/drawingml/2006/main" noChangeAspect="1"/>
             </wp:cNvGraphicFramePr>
@@ -9183,7 +9692,7 @@
               <a:graphicData uri="http://schemas.openxmlformats.org/drawingml/2006/picture">
                 <pic:pic xmlns:pic="http://schemas.openxmlformats.org/drawingml/2006/picture">
                   <pic:nvPicPr>
-                    <pic:cNvPr id="475587280" name="תמונה 1" descr="תמונה שמכילה טקסט, צילום מסך, תרשים, עלילה&#10;&#10;התיאור נוצר באופן אוטומטי"/>
+                    <pic:cNvPr id="1948530803" name="תמונה 1" descr="תמונה שמכילה טקסט, צילום מסך, תרשים, עלילה&#10;&#10;התיאור נוצר באופן אוטומטי"/>
                     <pic:cNvPicPr/>
                   </pic:nvPicPr>
                   <pic:blipFill>
@@ -9201,7 +9710,7 @@
                   <pic:spPr>
                     <a:xfrm>
                       <a:off x="0" y="0"/>
-                      <a:ext cx="6009005" cy="3588385"/>
+                      <a:ext cx="6184900" cy="3731260"/>
                     </a:xfrm>
                     <a:prstGeom prst="rect">
                       <a:avLst/>
@@ -9221,6 +9730,18 @@
       </w:r>
       <w:r>
         <w:rPr>
+          <w:rFonts w:asciiTheme="minorBidi" w:hAnsiTheme="minorBidi" w:cs="Arial"/>
+          <w:b/>
+          <w:bCs/>
+          <w:sz w:val="24"/>
+          <w:szCs w:val="24"/>
+          <w:u w:val="single"/>
+          <w:rtl/>
+        </w:rPr>
+        <w:t xml:space="preserve"> </w:t>
+      </w:r>
+      <w:r>
+        <w:rPr>
           <w:rFonts w:asciiTheme="minorBidi" w:hAnsiTheme="minorBidi"/>
           <w:b/>
           <w:bCs/>
@@ -9241,13 +9762,9 @@
           <w:u w:val="single"/>
           <w:rtl/>
         </w:rPr>
-        <w:t>:</w:t>
-      </w:r>
-    </w:p>
-    <w:p>
-      <w:pPr>
-        <w:bidi/>
-        <w:spacing w:line="360" w:lineRule="auto"/>
+        <w:t xml:space="preserve"> וגרף </w:t>
+      </w:r>
+      <w:r>
         <w:rPr>
           <w:rFonts w:asciiTheme="minorBidi" w:hAnsiTheme="minorBidi"/>
           <w:b/>
@@ -9257,157 +9774,8 @@
           <w:u w:val="single"/>
           <w:rtl/>
         </w:rPr>
-      </w:pPr>
-    </w:p>
-    <w:p>
-      <w:pPr>
-        <w:bidi/>
-        <w:spacing w:line="360" w:lineRule="auto"/>
-        <w:rPr>
-          <w:rFonts w:asciiTheme="minorBidi" w:hAnsiTheme="minorBidi"/>
-          <w:b/>
-          <w:bCs/>
-          <w:sz w:val="24"/>
-          <w:szCs w:val="24"/>
-          <w:u w:val="single"/>
-          <w:rtl/>
-        </w:rPr>
-      </w:pPr>
-    </w:p>
-    <w:p>
-      <w:pPr>
-        <w:bidi/>
-        <w:spacing w:line="360" w:lineRule="auto"/>
-        <w:rPr>
-          <w:rFonts w:asciiTheme="minorBidi" w:hAnsiTheme="minorBidi"/>
-          <w:b/>
-          <w:bCs/>
-          <w:sz w:val="24"/>
-          <w:szCs w:val="24"/>
-          <w:u w:val="single"/>
-          <w:rtl/>
-        </w:rPr>
-      </w:pPr>
-    </w:p>
-    <w:p>
-      <w:pPr>
-        <w:bidi/>
-        <w:spacing w:line="360" w:lineRule="auto"/>
-        <w:rPr>
-          <w:rFonts w:asciiTheme="minorBidi" w:hAnsiTheme="minorBidi"/>
-          <w:b/>
-          <w:bCs/>
-          <w:sz w:val="24"/>
-          <w:szCs w:val="24"/>
-          <w:u w:val="single"/>
-          <w:rtl/>
-        </w:rPr>
-      </w:pPr>
-    </w:p>
-    <w:p>
-      <w:pPr>
-        <w:bidi/>
-        <w:spacing w:line="360" w:lineRule="auto"/>
-        <w:rPr>
-          <w:rFonts w:asciiTheme="minorBidi" w:hAnsiTheme="minorBidi"/>
-          <w:b/>
-          <w:bCs/>
-          <w:sz w:val="24"/>
-          <w:szCs w:val="24"/>
-          <w:u w:val="single"/>
-          <w:rtl/>
-        </w:rPr>
-      </w:pPr>
-    </w:p>
-    <w:p>
-      <w:pPr>
-        <w:bidi/>
-        <w:spacing w:line="360" w:lineRule="auto"/>
-        <w:rPr>
-          <w:rFonts w:asciiTheme="minorBidi" w:hAnsiTheme="minorBidi"/>
-          <w:b/>
-          <w:bCs/>
-          <w:sz w:val="24"/>
-          <w:szCs w:val="24"/>
-          <w:u w:val="single"/>
-          <w:rtl/>
-        </w:rPr>
-      </w:pPr>
-    </w:p>
-    <w:p>
-      <w:pPr>
-        <w:bidi/>
-        <w:spacing w:line="360" w:lineRule="auto"/>
-        <w:rPr>
-          <w:rFonts w:asciiTheme="minorBidi" w:hAnsiTheme="minorBidi"/>
-          <w:b/>
-          <w:bCs/>
-          <w:sz w:val="24"/>
-          <w:szCs w:val="24"/>
-          <w:u w:val="single"/>
-          <w:rtl/>
-        </w:rPr>
-      </w:pPr>
-    </w:p>
-    <w:p>
-      <w:pPr>
-        <w:bidi/>
-        <w:spacing w:line="360" w:lineRule="auto"/>
-        <w:rPr>
-          <w:rFonts w:asciiTheme="minorBidi" w:hAnsiTheme="minorBidi"/>
-          <w:b/>
-          <w:bCs/>
-          <w:sz w:val="24"/>
-          <w:szCs w:val="24"/>
-          <w:u w:val="single"/>
-          <w:rtl/>
-        </w:rPr>
-      </w:pPr>
-    </w:p>
-    <w:p>
-      <w:pPr>
-        <w:bidi/>
-        <w:spacing w:line="360" w:lineRule="auto"/>
-        <w:rPr>
-          <w:rFonts w:asciiTheme="minorBidi" w:hAnsiTheme="minorBidi"/>
-          <w:b/>
-          <w:bCs/>
-          <w:sz w:val="24"/>
-          <w:szCs w:val="24"/>
-          <w:u w:val="single"/>
-          <w:rtl/>
-        </w:rPr>
-      </w:pPr>
-    </w:p>
-    <w:p>
-      <w:pPr>
-        <w:bidi/>
-        <w:spacing w:line="360" w:lineRule="auto"/>
-        <w:rPr>
-          <w:rFonts w:asciiTheme="minorBidi" w:hAnsiTheme="minorBidi"/>
-          <w:b/>
-          <w:bCs/>
-          <w:sz w:val="24"/>
-          <w:szCs w:val="24"/>
-          <w:u w:val="single"/>
-          <w:rtl/>
-        </w:rPr>
-      </w:pPr>
-    </w:p>
-    <w:p>
-      <w:pPr>
-        <w:bidi/>
-        <w:spacing w:line="360" w:lineRule="auto"/>
-        <w:rPr>
-          <w:rFonts w:asciiTheme="minorBidi" w:hAnsiTheme="minorBidi"/>
-          <w:b/>
-          <w:bCs/>
-          <w:sz w:val="24"/>
-          <w:szCs w:val="24"/>
-          <w:u w:val="single"/>
-          <w:rtl/>
-        </w:rPr>
-      </w:pPr>
+        <w:t>ממוצע זמן אחזור עבור שאילתה</w:t>
+      </w:r>
       <w:r>
         <w:rPr>
           <w:rFonts w:asciiTheme="minorBidi" w:hAnsiTheme="minorBidi" w:hint="cs"/>
@@ -9418,11 +9786,15 @@
           <w:u w:val="single"/>
           <w:rtl/>
         </w:rPr>
-        <w:t>7.</w:t>
-      </w:r>
-      <w:r>
-        <w:rPr>
-          <w:rFonts w:asciiTheme="minorBidi" w:hAnsiTheme="minorBidi" w:hint="cs"/>
+        <w:t>:</w:t>
+      </w:r>
+    </w:p>
+    <w:p>
+      <w:pPr>
+        <w:bidi/>
+        <w:spacing w:line="360" w:lineRule="auto"/>
+        <w:rPr>
+          <w:rFonts w:asciiTheme="minorBidi" w:hAnsiTheme="minorBidi"/>
           <w:b/>
           <w:bCs/>
           <w:sz w:val="24"/>
@@ -9430,9 +9802,12 @@
           <w:u w:val="single"/>
           <w:rtl/>
         </w:rPr>
-        <w:t>ג</w:t>
-      </w:r>
-      <w:r>
+      </w:pPr>
+    </w:p>
+    <w:p>
+      <w:pPr>
+        <w:bidi/>
+        <w:spacing w:line="360" w:lineRule="auto"/>
         <w:rPr>
           <w:rFonts w:asciiTheme="minorBidi" w:hAnsiTheme="minorBidi"/>
           <w:b/>
@@ -9442,11 +9817,14 @@
           <w:u w:val="single"/>
           <w:rtl/>
         </w:rPr>
-        <w:t>רף ממוצע זמן אחזור עבור שאילתה</w:t>
-      </w:r>
-      <w:r>
-        <w:rPr>
-          <w:rFonts w:asciiTheme="minorBidi" w:hAnsiTheme="minorBidi" w:hint="cs"/>
+      </w:pPr>
+    </w:p>
+    <w:p>
+      <w:pPr>
+        <w:bidi/>
+        <w:spacing w:line="360" w:lineRule="auto"/>
+        <w:rPr>
+          <w:rFonts w:asciiTheme="minorBidi" w:hAnsiTheme="minorBidi"/>
           <w:b/>
           <w:bCs/>
           <w:sz w:val="24"/>
@@ -9454,40 +9832,145 @@
           <w:u w:val="single"/>
           <w:rtl/>
         </w:rPr>
-        <w:t>:</w:t>
-      </w:r>
+      </w:pPr>
     </w:p>
     <w:p>
       <w:pPr>
-        <w:jc w:val="right"/>
+        <w:bidi/>
+        <w:spacing w:line="360" w:lineRule="auto"/>
         <w:rPr>
           <w:rFonts w:asciiTheme="minorBidi" w:hAnsiTheme="minorBidi"/>
           <w:b/>
           <w:bCs/>
-          <w:sz w:val="28"/>
-          <w:szCs w:val="28"/>
+          <w:sz w:val="24"/>
+          <w:szCs w:val="24"/>
           <w:u w:val="single"/>
           <w:rtl/>
         </w:rPr>
       </w:pPr>
-      <w:r>
+    </w:p>
+    <w:p>
+      <w:pPr>
+        <w:bidi/>
+        <w:spacing w:line="360" w:lineRule="auto"/>
+        <w:rPr>
+          <w:rFonts w:asciiTheme="minorBidi" w:hAnsiTheme="minorBidi"/>
+          <w:b/>
+          <w:bCs/>
+          <w:sz w:val="24"/>
+          <w:szCs w:val="24"/>
+          <w:u w:val="single"/>
+          <w:rtl/>
+        </w:rPr>
+      </w:pPr>
+    </w:p>
+    <w:p>
+      <w:pPr>
+        <w:bidi/>
+        <w:spacing w:line="360" w:lineRule="auto"/>
+        <w:rPr>
+          <w:rFonts w:asciiTheme="minorBidi" w:hAnsiTheme="minorBidi"/>
+          <w:b/>
+          <w:bCs/>
+          <w:sz w:val="24"/>
+          <w:szCs w:val="24"/>
+          <w:u w:val="single"/>
+          <w:rtl/>
+        </w:rPr>
+      </w:pPr>
+    </w:p>
+    <w:p>
+      <w:pPr>
+        <w:bidi/>
+        <w:spacing w:line="360" w:lineRule="auto"/>
+        <w:rPr>
+          <w:rFonts w:asciiTheme="minorBidi" w:hAnsiTheme="minorBidi"/>
+          <w:b/>
+          <w:bCs/>
+          <w:sz w:val="24"/>
+          <w:szCs w:val="24"/>
+          <w:u w:val="single"/>
+          <w:rtl/>
+        </w:rPr>
+      </w:pPr>
+    </w:p>
+    <w:p>
+      <w:pPr>
+        <w:bidi/>
+        <w:spacing w:line="360" w:lineRule="auto"/>
+        <w:rPr>
+          <w:rFonts w:asciiTheme="minorBidi" w:hAnsiTheme="minorBidi"/>
+          <w:b/>
+          <w:bCs/>
+          <w:sz w:val="24"/>
+          <w:szCs w:val="24"/>
+          <w:u w:val="single"/>
+          <w:rtl/>
+        </w:rPr>
+      </w:pPr>
+    </w:p>
+    <w:p>
+      <w:pPr>
+        <w:bidi/>
+        <w:spacing w:line="360" w:lineRule="auto"/>
+        <w:rPr>
+          <w:rFonts w:asciiTheme="minorBidi" w:hAnsiTheme="minorBidi"/>
+          <w:b/>
+          <w:bCs/>
+          <w:sz w:val="24"/>
+          <w:szCs w:val="24"/>
+          <w:u w:val="single"/>
+          <w:rtl/>
+        </w:rPr>
+      </w:pPr>
+    </w:p>
+    <w:p>
+      <w:pPr>
+        <w:bidi/>
+        <w:spacing w:line="360" w:lineRule="auto"/>
+        <w:rPr>
+          <w:rFonts w:asciiTheme="minorBidi" w:hAnsiTheme="minorBidi"/>
+          <w:b/>
+          <w:bCs/>
+          <w:sz w:val="24"/>
+          <w:szCs w:val="24"/>
+          <w:u w:val="single"/>
+          <w:rtl/>
+        </w:rPr>
+      </w:pPr>
+    </w:p>
+    <w:p>
+      <w:pPr>
+        <w:bidi/>
+        <w:spacing w:line="360" w:lineRule="auto"/>
         <w:rPr>
           <w:noProof/>
           <w:rtl/>
         </w:rPr>
+      </w:pPr>
+      <w:r>
+        <w:rPr>
+          <w:rFonts w:asciiTheme="minorBidi" w:hAnsiTheme="minorBidi" w:cs="Arial"/>
+          <w:b/>
+          <w:bCs/>
+          <w:sz w:val="24"/>
+          <w:szCs w:val="24"/>
+          <w:u w:val="single"/>
+          <w:rtl/>
+        </w:rPr>
         <w:drawing>
-          <wp:anchor distT="0" distB="0" distL="114300" distR="114300" simplePos="0" relativeHeight="251659264" behindDoc="0" locked="0" layoutInCell="1" allowOverlap="1" wp14:anchorId="520AFE37" wp14:editId="2D7BA497">
+          <wp:anchor distT="0" distB="0" distL="114300" distR="114300" simplePos="0" relativeHeight="251662336" behindDoc="0" locked="0" layoutInCell="1" allowOverlap="1" wp14:anchorId="4CD34B7D" wp14:editId="72064A9F">
             <wp:simplePos x="0" y="0"/>
             <wp:positionH relativeFrom="column">
-              <wp:posOffset>632206</wp:posOffset>
+              <wp:posOffset>594900</wp:posOffset>
             </wp:positionH>
             <wp:positionV relativeFrom="paragraph">
-              <wp:posOffset>35738</wp:posOffset>
+              <wp:posOffset>204841</wp:posOffset>
             </wp:positionV>
-            <wp:extent cx="6031230" cy="3615055"/>
-            <wp:effectExtent l="0" t="0" r="7620" b="4445"/>
+            <wp:extent cx="6207629" cy="3701222"/>
+            <wp:effectExtent l="0" t="0" r="3175" b="0"/>
             <wp:wrapSquare wrapText="bothSides"/>
-            <wp:docPr id="2142747818" name="תמונה 1" descr="תמונה שמכילה טקסט, צילום מסך, תרשים, עלילה&#10;&#10;התיאור נוצר באופן אוטומטי"/>
+            <wp:docPr id="569682287" name="תמונה 1" descr="תמונה שמכילה טקסט, צילום מסך, תרשים, עלילה"/>
             <wp:cNvGraphicFramePr>
               <a:graphicFrameLocks xmlns:a="http://schemas.openxmlformats.org/drawingml/2006/main" noChangeAspect="1"/>
             </wp:cNvGraphicFramePr>
@@ -9495,7 +9978,7 @@
               <a:graphicData uri="http://schemas.openxmlformats.org/drawingml/2006/picture">
                 <pic:pic xmlns:pic="http://schemas.openxmlformats.org/drawingml/2006/picture">
                   <pic:nvPicPr>
-                    <pic:cNvPr id="2142747818" name="תמונה 1" descr="תמונה שמכילה טקסט, צילום מסך, תרשים, עלילה&#10;&#10;התיאור נוצר באופן אוטומטי"/>
+                    <pic:cNvPr id="569682287" name="תמונה 1" descr="תמונה שמכילה טקסט, צילום מסך, תרשים, עלילה"/>
                     <pic:cNvPicPr/>
                   </pic:nvPicPr>
                   <pic:blipFill>
@@ -9513,7 +9996,7 @@
                   <pic:spPr>
                     <a:xfrm>
                       <a:off x="0" y="0"/>
-                      <a:ext cx="6031230" cy="3615055"/>
+                      <a:ext cx="6207629" cy="3701222"/>
                     </a:xfrm>
                     <a:prstGeom prst="rect">
                       <a:avLst/>
@@ -9534,6 +10017,37 @@
     </w:p>
     <w:p>
       <w:pPr>
+        <w:bidi/>
+        <w:spacing w:line="360" w:lineRule="auto"/>
+        <w:rPr>
+          <w:rFonts w:asciiTheme="minorBidi" w:hAnsiTheme="minorBidi"/>
+          <w:b/>
+          <w:bCs/>
+          <w:sz w:val="24"/>
+          <w:szCs w:val="24"/>
+          <w:u w:val="single"/>
+        </w:rPr>
+      </w:pPr>
+    </w:p>
+    <w:p>
+      <w:pPr>
+        <w:pStyle w:val="a9"/>
+        <w:bidi/>
+        <w:spacing w:line="360" w:lineRule="auto"/>
+        <w:ind w:left="360"/>
+        <w:rPr>
+          <w:rFonts w:asciiTheme="minorBidi" w:hAnsiTheme="minorBidi"/>
+          <w:b/>
+          <w:bCs/>
+          <w:sz w:val="24"/>
+          <w:szCs w:val="24"/>
+          <w:u w:val="single"/>
+          <w:rtl/>
+        </w:rPr>
+      </w:pPr>
+    </w:p>
+    <w:p>
+      <w:pPr>
         <w:jc w:val="right"/>
         <w:rPr>
           <w:rFonts w:asciiTheme="minorBidi" w:hAnsiTheme="minorBidi"/>
@@ -9646,35 +10160,6 @@
     </w:p>
     <w:p>
       <w:pPr>
-        <w:jc w:val="right"/>
-        <w:rPr>
-          <w:rFonts w:asciiTheme="minorBidi" w:hAnsiTheme="minorBidi"/>
-          <w:b/>
-          <w:bCs/>
-          <w:sz w:val="28"/>
-          <w:szCs w:val="28"/>
-          <w:u w:val="single"/>
-          <w:rtl/>
-        </w:rPr>
-      </w:pPr>
-    </w:p>
-    <w:p>
-      <w:pPr>
-        <w:jc w:val="right"/>
-        <w:rPr>
-          <w:rFonts w:asciiTheme="minorBidi" w:hAnsiTheme="minorBidi"/>
-          <w:b/>
-          <w:bCs/>
-          <w:sz w:val="28"/>
-          <w:szCs w:val="28"/>
-          <w:u w:val="single"/>
-          <w:rtl/>
-        </w:rPr>
-      </w:pPr>
-    </w:p>
-    <w:p>
-      <w:pPr>
-        <w:jc w:val="right"/>
         <w:rPr>
           <w:rFonts w:asciiTheme="minorBidi" w:hAnsiTheme="minorBidi"/>
           <w:b/>
@@ -9861,6 +10346,91 @@
       </w:pPr>
       <w:r>
         <w:rPr>
+          <w:rFonts w:asciiTheme="minorBidi" w:hAnsiTheme="minorBidi" w:cs="Arial"/>
+          <w:noProof/>
+          <w:color w:val="FF0000"/>
+          <w:sz w:val="24"/>
+          <w:szCs w:val="24"/>
+          <w:rtl/>
+          <w:lang w:val="he-IL"/>
+        </w:rPr>
+        <mc:AlternateContent>
+          <mc:Choice Requires="wps">
+            <w:drawing>
+              <wp:anchor distT="0" distB="0" distL="114300" distR="114300" simplePos="0" relativeHeight="251660288" behindDoc="0" locked="0" layoutInCell="1" allowOverlap="1" wp14:anchorId="24E5DCFD" wp14:editId="23B50976">
+                <wp:simplePos x="0" y="0"/>
+                <wp:positionH relativeFrom="column">
+                  <wp:posOffset>4252823</wp:posOffset>
+                </wp:positionH>
+                <wp:positionV relativeFrom="paragraph">
+                  <wp:posOffset>510444</wp:posOffset>
+                </wp:positionV>
+                <wp:extent cx="1955332" cy="1777042"/>
+                <wp:effectExtent l="38100" t="19050" r="45085" b="52070"/>
+                <wp:wrapNone/>
+                <wp:docPr id="621204798" name="מחבר חץ ישר 1"/>
+                <wp:cNvGraphicFramePr/>
+                <a:graphic xmlns:a="http://schemas.openxmlformats.org/drawingml/2006/main">
+                  <a:graphicData uri="http://schemas.microsoft.com/office/word/2010/wordprocessingShape">
+                    <wps:wsp>
+                      <wps:cNvCnPr/>
+                      <wps:spPr>
+                        <a:xfrm flipH="1">
+                          <a:off x="0" y="0"/>
+                          <a:ext cx="1955332" cy="1777042"/>
+                        </a:xfrm>
+                        <a:prstGeom prst="straightConnector1">
+                          <a:avLst/>
+                        </a:prstGeom>
+                        <a:ln w="57150">
+                          <a:solidFill>
+                            <a:srgbClr val="C00000"/>
+                          </a:solidFill>
+                          <a:tailEnd type="triangle"/>
+                        </a:ln>
+                      </wps:spPr>
+                      <wps:style>
+                        <a:lnRef idx="3">
+                          <a:schemeClr val="dk1"/>
+                        </a:lnRef>
+                        <a:fillRef idx="0">
+                          <a:schemeClr val="dk1"/>
+                        </a:fillRef>
+                        <a:effectRef idx="2">
+                          <a:schemeClr val="dk1"/>
+                        </a:effectRef>
+                        <a:fontRef idx="minor">
+                          <a:schemeClr val="tx1"/>
+                        </a:fontRef>
+                      </wps:style>
+                      <wps:bodyPr/>
+                    </wps:wsp>
+                  </a:graphicData>
+                </a:graphic>
+                <wp14:sizeRelH relativeFrom="margin">
+                  <wp14:pctWidth>0</wp14:pctWidth>
+                </wp14:sizeRelH>
+                <wp14:sizeRelV relativeFrom="margin">
+                  <wp14:pctHeight>0</wp14:pctHeight>
+                </wp14:sizeRelV>
+              </wp:anchor>
+            </w:drawing>
+          </mc:Choice>
+          <mc:Fallback>
+            <w:pict>
+              <v:shapetype w14:anchorId="0057998B" id="_x0000_t32" coordsize="21600,21600" o:spt="32" o:oned="t" path="m,l21600,21600e" filled="f">
+                <v:path arrowok="t" fillok="f" o:connecttype="none"/>
+                <o:lock v:ext="edit" shapetype="t"/>
+              </v:shapetype>
+              <v:shape id="מחבר חץ ישר 1" o:spid="_x0000_s1026" type="#_x0000_t32" style="position:absolute;left:0;text-align:left;margin-left:334.85pt;margin-top:40.2pt;width:153.95pt;height:139.9pt;flip:x;z-index:251660288;visibility:visible;mso-wrap-style:square;mso-width-percent:0;mso-height-percent:0;mso-wrap-distance-left:9pt;mso-wrap-distance-top:0;mso-wrap-distance-right:9pt;mso-wrap-distance-bottom:0;mso-position-horizontal:absolute;mso-position-horizontal-relative:text;mso-position-vertical:absolute;mso-position-vertical-relative:text;mso-width-percent:0;mso-height-percent:0;mso-width-relative:margin;mso-height-relative:margin" o:gfxdata="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" strokecolor="#c00000" strokeweight="4.5pt">
+                <v:stroke endarrow="block" joinstyle="miter"/>
+              </v:shape>
+            </w:pict>
+          </mc:Fallback>
+        </mc:AlternateContent>
+      </w:r>
+      <w:r>
+        <w:rPr>
           <w:rFonts w:asciiTheme="minorBidi" w:hAnsiTheme="minorBidi" w:hint="cs"/>
           <w:sz w:val="24"/>
           <w:szCs w:val="24"/>
@@ -9938,6 +10508,7 @@
         </w:rPr>
         <w:t xml:space="preserve"> (תחת תיקיית </w:t>
       </w:r>
+      <w:proofErr w:type="spellStart"/>
       <w:r>
         <w:rPr>
           <w:rFonts w:asciiTheme="minorBidi" w:hAnsiTheme="minorBidi"/>
@@ -9946,6 +10517,7 @@
         </w:rPr>
         <w:t>gcp_postings</w:t>
       </w:r>
+      <w:proofErr w:type="spellEnd"/>
       <w:r>
         <w:rPr>
           <w:rFonts w:asciiTheme="minorBidi" w:hAnsiTheme="minorBidi" w:hint="cs"/>
@@ -9953,7 +10525,63 @@
           <w:szCs w:val="24"/>
           <w:rtl/>
         </w:rPr>
-        <w:t>).</w:t>
+        <w:t xml:space="preserve"> שמופיעה בשורה האחרונה).</w:t>
+      </w:r>
+    </w:p>
+    <w:p>
+      <w:pPr>
+        <w:bidi/>
+        <w:spacing w:line="360" w:lineRule="auto"/>
+        <w:rPr>
+          <w:rFonts w:asciiTheme="minorBidi" w:hAnsiTheme="minorBidi"/>
+          <w:sz w:val="24"/>
+          <w:szCs w:val="24"/>
+          <w:rtl/>
+        </w:rPr>
+      </w:pPr>
+      <w:r>
+        <w:rPr>
+          <w:rFonts w:asciiTheme="minorBidi" w:hAnsiTheme="minorBidi" w:cs="Arial"/>
+          <w:noProof/>
+          <w:sz w:val="24"/>
+          <w:szCs w:val="24"/>
+          <w:rtl/>
+        </w:rPr>
+        <w:drawing>
+          <wp:inline distT="0" distB="0" distL="0" distR="0" wp14:anchorId="56F10B5E" wp14:editId="3AE7C5B7">
+            <wp:extent cx="6119364" cy="2039788"/>
+            <wp:effectExtent l="0" t="0" r="0" b="0"/>
+            <wp:docPr id="378959120" name="תמונה 1"/>
+            <wp:cNvGraphicFramePr>
+              <a:graphicFrameLocks xmlns:a="http://schemas.openxmlformats.org/drawingml/2006/main" noChangeAspect="1"/>
+            </wp:cNvGraphicFramePr>
+            <a:graphic xmlns:a="http://schemas.openxmlformats.org/drawingml/2006/main">
+              <a:graphicData uri="http://schemas.openxmlformats.org/drawingml/2006/picture">
+                <pic:pic xmlns:pic="http://schemas.openxmlformats.org/drawingml/2006/picture">
+                  <pic:nvPicPr>
+                    <pic:cNvPr id="378959120" name=""/>
+                    <pic:cNvPicPr/>
+                  </pic:nvPicPr>
+                  <pic:blipFill>
+                    <a:blip r:embed="rId11"/>
+                    <a:stretch>
+                      <a:fillRect/>
+                    </a:stretch>
+                  </pic:blipFill>
+                  <pic:spPr>
+                    <a:xfrm>
+                      <a:off x="0" y="0"/>
+                      <a:ext cx="6137512" cy="2045837"/>
+                    </a:xfrm>
+                    <a:prstGeom prst="rect">
+                      <a:avLst/>
+                    </a:prstGeom>
+                  </pic:spPr>
+                </pic:pic>
+              </a:graphicData>
+            </a:graphic>
+          </wp:inline>
+        </w:drawing>
       </w:r>
     </w:p>
     <w:sectPr>

</xml_diff>